<commit_message>
docs: terminology glossary güncellendi v2.5
</commit_message>
<xml_diff>
--- a/01_PROBLEM_DEFINITION/02_LITERATURE_REVIEW.docx
+++ b/01_PROBLEM_DEFINITION/02_LITERATURE_REVIEW.docx
@@ -5682,504 +5682,8 @@
         <w:jc w:val="both"/>
         <w:rPr>
           <w:rFonts w:ascii="Arial" w:hAnsi="Arial" w:cs="Arial"/>
-        </w:rPr>
-      </w:pPr>
-    </w:p>
-    <w:p>
-      <w:pPr>
-        <w:jc w:val="both"/>
-        <w:rPr>
-          <w:rFonts w:ascii="Arial" w:hAnsi="Arial" w:cs="Arial"/>
-          <w:b/>
-          <w:bCs/>
-        </w:rPr>
-      </w:pPr>
-      <w:r>
-        <w:rPr>
-          <w:rFonts w:ascii="Arial" w:hAnsi="Arial" w:cs="Arial"/>
-          <w:b/>
-          <w:bCs/>
-          <w:highlight w:val="yellow"/>
-          <w:u w:val="single"/>
-        </w:rPr>
-        <w:t>Literatür İncelemesi:</w:t>
-      </w:r>
-      <w:r>
-        <w:rPr>
-          <w:rFonts w:ascii="Arial" w:hAnsi="Arial" w:cs="Arial"/>
-          <w:b/>
-          <w:bCs/>
-          <w:highlight w:val="yellow"/>
-        </w:rPr>
-        <w:t xml:space="preserve"> </w:t>
-      </w:r>
-      <w:proofErr w:type="spellStart"/>
-      <w:r>
-        <w:rPr>
-          <w:rFonts w:ascii="Arial" w:hAnsi="Arial" w:cs="Arial"/>
-          <w:b/>
-          <w:bCs/>
-          <w:highlight w:val="yellow"/>
-        </w:rPr>
-        <w:t>Neural</w:t>
-      </w:r>
-      <w:proofErr w:type="spellEnd"/>
-      <w:r>
-        <w:rPr>
-          <w:rFonts w:ascii="Arial" w:hAnsi="Arial" w:cs="Arial"/>
-          <w:b/>
-          <w:bCs/>
-          <w:highlight w:val="yellow"/>
-        </w:rPr>
-        <w:t xml:space="preserve"> </w:t>
-      </w:r>
-      <w:proofErr w:type="spellStart"/>
-      <w:r>
-        <w:rPr>
-          <w:rFonts w:ascii="Arial" w:hAnsi="Arial" w:cs="Arial"/>
-          <w:b/>
-          <w:bCs/>
-          <w:highlight w:val="yellow"/>
-        </w:rPr>
-        <w:t>Architectures</w:t>
-      </w:r>
-      <w:proofErr w:type="spellEnd"/>
-      <w:r>
-        <w:rPr>
-          <w:rFonts w:ascii="Arial" w:hAnsi="Arial" w:cs="Arial"/>
-          <w:b/>
-          <w:bCs/>
-          <w:highlight w:val="yellow"/>
-        </w:rPr>
-        <w:t xml:space="preserve"> </w:t>
-      </w:r>
-      <w:proofErr w:type="spellStart"/>
-      <w:r>
-        <w:rPr>
-          <w:rFonts w:ascii="Arial" w:hAnsi="Arial" w:cs="Arial"/>
-          <w:b/>
-          <w:bCs/>
-          <w:highlight w:val="yellow"/>
-        </w:rPr>
-        <w:t>for</w:t>
-      </w:r>
-      <w:proofErr w:type="spellEnd"/>
-      <w:r>
-        <w:rPr>
-          <w:rFonts w:ascii="Arial" w:hAnsi="Arial" w:cs="Arial"/>
-          <w:b/>
-          <w:bCs/>
-          <w:highlight w:val="yellow"/>
-        </w:rPr>
-        <w:t xml:space="preserve"> </w:t>
-      </w:r>
-      <w:proofErr w:type="spellStart"/>
-      <w:r>
-        <w:rPr>
-          <w:rFonts w:ascii="Arial" w:hAnsi="Arial" w:cs="Arial"/>
-          <w:b/>
-          <w:bCs/>
-          <w:highlight w:val="yellow"/>
-        </w:rPr>
-        <w:t>Named</w:t>
-      </w:r>
-      <w:proofErr w:type="spellEnd"/>
-      <w:r>
-        <w:rPr>
-          <w:rFonts w:ascii="Arial" w:hAnsi="Arial" w:cs="Arial"/>
-          <w:b/>
-          <w:bCs/>
-          <w:highlight w:val="yellow"/>
-        </w:rPr>
-        <w:t xml:space="preserve"> </w:t>
-      </w:r>
-      <w:proofErr w:type="spellStart"/>
-      <w:r>
-        <w:rPr>
-          <w:rFonts w:ascii="Arial" w:hAnsi="Arial" w:cs="Arial"/>
-          <w:b/>
-          <w:bCs/>
-          <w:highlight w:val="yellow"/>
-        </w:rPr>
-        <w:t>Entity</w:t>
-      </w:r>
-      <w:proofErr w:type="spellEnd"/>
-      <w:r>
-        <w:rPr>
-          <w:rFonts w:ascii="Arial" w:hAnsi="Arial" w:cs="Arial"/>
-          <w:b/>
-          <w:bCs/>
-          <w:highlight w:val="yellow"/>
-        </w:rPr>
-        <w:t xml:space="preserve"> </w:t>
-      </w:r>
-      <w:proofErr w:type="spellStart"/>
-      <w:r>
-        <w:rPr>
-          <w:rFonts w:ascii="Arial" w:hAnsi="Arial" w:cs="Arial"/>
-          <w:b/>
-          <w:bCs/>
-          <w:highlight w:val="yellow"/>
-        </w:rPr>
-        <w:t>Recognition</w:t>
-      </w:r>
-      <w:proofErr w:type="spellEnd"/>
-      <w:r>
-        <w:rPr>
-          <w:rFonts w:ascii="Arial" w:hAnsi="Arial" w:cs="Arial"/>
-          <w:b/>
-          <w:bCs/>
-          <w:highlight w:val="yellow"/>
-        </w:rPr>
-        <w:t xml:space="preserve"> (</w:t>
-      </w:r>
-      <w:proofErr w:type="spellStart"/>
-      <w:r>
-        <w:rPr>
-          <w:rFonts w:ascii="Arial" w:hAnsi="Arial" w:cs="Arial"/>
-          <w:b/>
-          <w:bCs/>
-          <w:highlight w:val="yellow"/>
-        </w:rPr>
-        <w:t>Lample</w:t>
-      </w:r>
-      <w:proofErr w:type="spellEnd"/>
-      <w:r>
-        <w:rPr>
-          <w:rFonts w:ascii="Arial" w:hAnsi="Arial" w:cs="Arial"/>
-          <w:b/>
-          <w:bCs/>
-          <w:highlight w:val="yellow"/>
-        </w:rPr>
-        <w:t xml:space="preserve"> ve ark., 2016)</w:t>
-      </w:r>
-    </w:p>
-    <w:p>
-      <w:pPr>
-        <w:jc w:val="both"/>
-        <w:rPr>
-          <w:rFonts w:ascii="Arial" w:hAnsi="Arial" w:cs="Arial"/>
-        </w:rPr>
-      </w:pPr>
-      <w:r>
-        <w:rPr>
-          <w:rFonts w:ascii="Arial" w:hAnsi="Arial" w:cs="Arial"/>
-          <w:b/>
-          <w:bCs/>
-        </w:rPr>
-        <w:t>Makalenin Kapsamı:</w:t>
-      </w:r>
-      <w:r>
-        <w:rPr>
-          <w:rFonts w:ascii="Arial" w:hAnsi="Arial" w:cs="Arial"/>
-        </w:rPr>
-        <w:t xml:space="preserve"> </w:t>
-      </w:r>
-    </w:p>
-    <w:p>
-      <w:pPr>
-        <w:jc w:val="both"/>
-        <w:rPr>
-          <w:rFonts w:ascii="Arial" w:hAnsi="Arial" w:cs="Arial"/>
-        </w:rPr>
-      </w:pPr>
-      <w:r>
-        <w:rPr>
-          <w:rFonts w:ascii="Arial" w:hAnsi="Arial" w:cs="Arial"/>
-        </w:rPr>
-        <w:t>Bu çalışma, el yapımı özelliklere veya dil spesifik bilgi kaynaklarına (sözlükler/</w:t>
-      </w:r>
-      <w:proofErr w:type="spellStart"/>
-      <w:r>
-        <w:rPr>
-          <w:rFonts w:ascii="Arial" w:hAnsi="Arial" w:cs="Arial"/>
-        </w:rPr>
-        <w:t>gazetteers</w:t>
-      </w:r>
-      <w:proofErr w:type="spellEnd"/>
-      <w:r>
-        <w:rPr>
-          <w:rFonts w:ascii="Arial" w:hAnsi="Arial" w:cs="Arial"/>
-        </w:rPr>
-        <w:t xml:space="preserve"> gibi) ihtiyaç duymadan varlık ismi tanıma (NER) gerçekleştiren iki yeni mimari sunmaktadır. Birinci mimari, çift yönlü </w:t>
-      </w:r>
-      <w:proofErr w:type="spellStart"/>
-      <w:r>
-        <w:rPr>
-          <w:rFonts w:ascii="Arial" w:hAnsi="Arial" w:cs="Arial"/>
-        </w:rPr>
-        <w:t>LSTM'ler</w:t>
-      </w:r>
-      <w:proofErr w:type="spellEnd"/>
-      <w:r>
-        <w:rPr>
-          <w:rFonts w:ascii="Arial" w:hAnsi="Arial" w:cs="Arial"/>
-        </w:rPr>
-        <w:t xml:space="preserve"> (</w:t>
-      </w:r>
-      <w:proofErr w:type="spellStart"/>
-      <w:r>
-        <w:rPr>
-          <w:rFonts w:ascii="Arial" w:hAnsi="Arial" w:cs="Arial"/>
-        </w:rPr>
-        <w:t>Bi</w:t>
-      </w:r>
-      <w:proofErr w:type="spellEnd"/>
-      <w:r>
-        <w:rPr>
-          <w:rFonts w:ascii="Arial" w:hAnsi="Arial" w:cs="Arial"/>
-        </w:rPr>
-        <w:t>-LSTM) ile Koşullu Rastgele Alanları (CRF) birleştirirken (LSTM-CRF); ikinci mimari ise yığın tabanlı bir geçiş sistemi (</w:t>
-      </w:r>
-      <w:proofErr w:type="spellStart"/>
-      <w:r>
-        <w:rPr>
-          <w:rFonts w:ascii="Arial" w:hAnsi="Arial" w:cs="Arial"/>
-        </w:rPr>
-        <w:t>Stack</w:t>
-      </w:r>
-      <w:proofErr w:type="spellEnd"/>
-      <w:r>
-        <w:rPr>
-          <w:rFonts w:ascii="Arial" w:hAnsi="Arial" w:cs="Arial"/>
-        </w:rPr>
-        <w:t>-LSTM) kullanır. Makale, özellikle hem karakter seviyesinde öğrenilen kelime temsillerini hem de denetimsiz veriden öğrenilen kelime vektörlerini kullanarak dört farklı dilde en iyi (</w:t>
-      </w:r>
-      <w:proofErr w:type="spellStart"/>
-      <w:r>
-        <w:rPr>
-          <w:rFonts w:ascii="Arial" w:hAnsi="Arial" w:cs="Arial"/>
-        </w:rPr>
-        <w:t>state</w:t>
-      </w:r>
-      <w:proofErr w:type="spellEnd"/>
-      <w:r>
-        <w:rPr>
-          <w:rFonts w:ascii="Arial" w:hAnsi="Arial" w:cs="Arial"/>
-        </w:rPr>
-        <w:t>-of-</w:t>
-      </w:r>
-      <w:proofErr w:type="spellStart"/>
-      <w:r>
-        <w:rPr>
-          <w:rFonts w:ascii="Arial" w:hAnsi="Arial" w:cs="Arial"/>
-        </w:rPr>
-        <w:t>the</w:t>
-      </w:r>
-      <w:proofErr w:type="spellEnd"/>
-      <w:r>
-        <w:rPr>
-          <w:rFonts w:ascii="Arial" w:hAnsi="Arial" w:cs="Arial"/>
-        </w:rPr>
-        <w:t>-art) sonuçlara ulaştığını göstermektedir.</w:t>
-      </w:r>
-    </w:p>
-    <w:p>
-      <w:pPr>
-        <w:jc w:val="both"/>
-        <w:rPr>
-          <w:rFonts w:ascii="Arial" w:hAnsi="Arial" w:cs="Arial"/>
-        </w:rPr>
-      </w:pPr>
-      <w:r>
-        <w:rPr>
-          <w:rFonts w:ascii="Arial" w:hAnsi="Arial" w:cs="Arial"/>
-          <w:b/>
-          <w:bCs/>
-        </w:rPr>
-        <w:t>Proje ile İlişkisi ve Çözüm Sunduğu Problemler:</w:t>
-      </w:r>
-    </w:p>
-    <w:p>
-      <w:pPr>
-        <w:pStyle w:val="ListeParagraf"/>
-        <w:numPr>
-          <w:ilvl w:val="0"/>
-          <w:numId w:val="20"/>
-        </w:numPr>
-        <w:jc w:val="both"/>
-        <w:rPr>
-          <w:rFonts w:ascii="Arial" w:hAnsi="Arial" w:cs="Arial"/>
-        </w:rPr>
-      </w:pPr>
-      <w:r>
-        <w:rPr>
-          <w:rFonts w:ascii="Arial" w:hAnsi="Arial" w:cs="Arial"/>
-          <w:b/>
-          <w:bCs/>
-        </w:rPr>
-        <w:t>Varlık İsmi Tanıma ve Normalizasyonu:</w:t>
-      </w:r>
-      <w:r>
-        <w:rPr>
-          <w:rFonts w:ascii="Arial" w:hAnsi="Arial" w:cs="Arial"/>
-        </w:rPr>
-        <w:t xml:space="preserve"> Projenizin ana hedefi olan özel isimlerin tespiti için bu makale, isimlerin dil bilgisel yapısını ve bağlamını yakalayan en temel ve güçlü mimarilerden birini (</w:t>
-      </w:r>
-      <w:proofErr w:type="spellStart"/>
-      <w:r>
-        <w:rPr>
-          <w:rFonts w:ascii="Arial" w:hAnsi="Arial" w:cs="Arial"/>
-        </w:rPr>
-        <w:t>Bi</w:t>
-      </w:r>
-      <w:proofErr w:type="spellEnd"/>
-      <w:r>
-        <w:rPr>
-          <w:rFonts w:ascii="Arial" w:hAnsi="Arial" w:cs="Arial"/>
-        </w:rPr>
-        <w:t>-LSTM-CRF) sunmaktadır.</w:t>
-      </w:r>
-    </w:p>
-    <w:p>
-      <w:pPr>
-        <w:pStyle w:val="ListeParagraf"/>
-        <w:numPr>
-          <w:ilvl w:val="0"/>
-          <w:numId w:val="20"/>
-        </w:numPr>
-        <w:jc w:val="both"/>
-        <w:rPr>
-          <w:rFonts w:ascii="Arial" w:hAnsi="Arial" w:cs="Arial"/>
-        </w:rPr>
-      </w:pPr>
-      <w:r>
-        <w:rPr>
-          <w:rFonts w:ascii="Arial" w:hAnsi="Arial" w:cs="Arial"/>
-          <w:b/>
-          <w:bCs/>
-        </w:rPr>
-        <w:t>Karakter Seviyesinde Temsil:</w:t>
-      </w:r>
-      <w:r>
-        <w:rPr>
-          <w:rFonts w:ascii="Arial" w:hAnsi="Arial" w:cs="Arial"/>
-        </w:rPr>
-        <w:t xml:space="preserve"> Makalede kullanılan karakter tabanlı kelime temsilleri, projenizdeki "yazım hataları" ve "deformasyonlar" karşısında sistemin daha dayanıklı olmasını sağlar. Kelimelerin iç yapısını (harf dizilimini) öğrenen bu sistem, küçük yazım yanlışları olsa dahi ilgili kelimenin bir özel isim olduğunu anlayabilir.</w:t>
-      </w:r>
-    </w:p>
-    <w:p>
-      <w:pPr>
-        <w:pStyle w:val="ListeParagraf"/>
-        <w:numPr>
-          <w:ilvl w:val="0"/>
-          <w:numId w:val="20"/>
-        </w:numPr>
-        <w:jc w:val="both"/>
-        <w:rPr>
-          <w:rFonts w:ascii="Arial" w:hAnsi="Arial" w:cs="Arial"/>
-        </w:rPr>
-      </w:pPr>
-      <w:r>
-        <w:rPr>
-          <w:rFonts w:ascii="Arial" w:hAnsi="Arial" w:cs="Arial"/>
-          <w:b/>
-          <w:bCs/>
-        </w:rPr>
-        <w:lastRenderedPageBreak/>
-        <w:t>Bağlam Analizi (</w:t>
-      </w:r>
-      <w:proofErr w:type="spellStart"/>
-      <w:r>
-        <w:rPr>
-          <w:rFonts w:ascii="Arial" w:hAnsi="Arial" w:cs="Arial"/>
-          <w:b/>
-          <w:bCs/>
-        </w:rPr>
-        <w:t>Context-Awareness</w:t>
-      </w:r>
-      <w:proofErr w:type="spellEnd"/>
-      <w:r>
-        <w:rPr>
-          <w:rFonts w:ascii="Arial" w:hAnsi="Arial" w:cs="Arial"/>
-          <w:b/>
-          <w:bCs/>
-        </w:rPr>
-        <w:t>):</w:t>
-      </w:r>
-      <w:r>
-        <w:rPr>
-          <w:rFonts w:ascii="Arial" w:hAnsi="Arial" w:cs="Arial"/>
-        </w:rPr>
-        <w:t xml:space="preserve"> Çift yönlü LSTM yapısı, bir kelimenin özel isim olup olmadığını belirlemek için cümlenin hem geçmişine hem de geleceğine (sol ve sağ bağlamına) bakar. Bu, "May" veya "Bill" gibi belirsiz kelimelerin doğru sınıflandırılması kısıtınız için kritik bir çözümdür.</w:t>
-      </w:r>
-    </w:p>
-    <w:p>
-      <w:pPr>
-        <w:pStyle w:val="ListeParagraf"/>
-        <w:numPr>
-          <w:ilvl w:val="0"/>
-          <w:numId w:val="20"/>
-        </w:numPr>
-        <w:jc w:val="both"/>
-        <w:rPr>
-          <w:rFonts w:ascii="Arial" w:hAnsi="Arial" w:cs="Arial"/>
-        </w:rPr>
-      </w:pPr>
-      <w:r>
-        <w:rPr>
-          <w:rFonts w:ascii="Arial" w:hAnsi="Arial" w:cs="Arial"/>
-          <w:b/>
-          <w:bCs/>
-        </w:rPr>
-        <w:t>Çok Dilli Karakter Yapıları:</w:t>
-      </w:r>
-      <w:r>
-        <w:rPr>
-          <w:rFonts w:ascii="Arial" w:hAnsi="Arial" w:cs="Arial"/>
-        </w:rPr>
-        <w:t xml:space="preserve"> Yazarların modeli dört farklı dil üzerinde ve hiçbir dile özgü kaynak kullanmadan test etmiş olması, projenizin "Çok Dilli Etkileşim" hedefi ile tam uyum göstermektedir.</w:t>
-      </w:r>
-    </w:p>
-    <w:p>
-      <w:pPr>
-        <w:jc w:val="both"/>
-        <w:rPr>
-          <w:rFonts w:ascii="Arial" w:hAnsi="Arial" w:cs="Arial"/>
-        </w:rPr>
-      </w:pPr>
-      <w:r>
-        <w:rPr>
-          <w:rFonts w:ascii="Arial" w:hAnsi="Arial" w:cs="Arial"/>
-          <w:b/>
-          <w:bCs/>
-        </w:rPr>
-        <w:t>Sonuç:</w:t>
-      </w:r>
-      <w:r>
-        <w:rPr>
-          <w:rFonts w:ascii="Arial" w:hAnsi="Arial" w:cs="Arial"/>
-        </w:rPr>
-        <w:t xml:space="preserve"> </w:t>
-      </w:r>
-    </w:p>
-    <w:p>
-      <w:pPr>
-        <w:jc w:val="both"/>
-        <w:rPr>
-          <w:rFonts w:ascii="Arial" w:hAnsi="Arial" w:cs="Arial"/>
-        </w:rPr>
-      </w:pPr>
-      <w:proofErr w:type="spellStart"/>
-      <w:r>
-        <w:rPr>
-          <w:rFonts w:ascii="Arial" w:hAnsi="Arial" w:cs="Arial"/>
-        </w:rPr>
-        <w:t>Lample</w:t>
-      </w:r>
-      <w:proofErr w:type="spellEnd"/>
-      <w:r>
-        <w:rPr>
-          <w:rFonts w:ascii="Arial" w:hAnsi="Arial" w:cs="Arial"/>
-        </w:rPr>
-        <w:t xml:space="preserve"> ve ark. tarafından önerilen bu mimari, projenizin yazım hatalarından arındırılmış bir "Varlık İsmi Normalizasyonu" sistemi kurabilmesi için gerekli olan "tespit" altyapısını akademik ve pratik bir temele oturtmaktadır. Özellikle karakter seviyesindeki özellik çıkarımı, gürültülü haber metinlerinde özel isimlerin kaybını önlemek için hayati bir öneme sahiptir.</w:t>
-      </w:r>
-    </w:p>
-    <w:p>
-      <w:pPr>
-        <w:jc w:val="both"/>
-        <w:rPr>
-          <w:rFonts w:ascii="Arial" w:hAnsi="Arial" w:cs="Arial"/>
+          <w:sz w:val="12"/>
+          <w:szCs w:val="12"/>
         </w:rPr>
       </w:pPr>
     </w:p>
@@ -6590,6 +6094,7 @@
           <w:b/>
           <w:bCs/>
         </w:rPr>
+        <w:lastRenderedPageBreak/>
         <w:t>Uluslararası Standartlaştırma:</w:t>
       </w:r>
       <w:r>
@@ -6709,8 +6214,6 @@
         <w:jc w:val="both"/>
         <w:rPr>
           <w:rFonts w:ascii="Arial" w:hAnsi="Arial" w:cs="Arial"/>
-          <w:b/>
-          <w:bCs/>
         </w:rPr>
       </w:pPr>
       <w:proofErr w:type="spellStart"/>
@@ -6733,6 +6236,18 @@
         <w:jc w:val="both"/>
         <w:rPr>
           <w:rFonts w:ascii="Arial" w:hAnsi="Arial" w:cs="Arial"/>
+          <w:b/>
+          <w:bCs/>
+          <w:sz w:val="16"/>
+          <w:szCs w:val="16"/>
+        </w:rPr>
+      </w:pPr>
+    </w:p>
+    <w:p>
+      <w:pPr>
+        <w:jc w:val="both"/>
+        <w:rPr>
+          <w:rFonts w:ascii="Arial" w:hAnsi="Arial" w:cs="Arial"/>
         </w:rPr>
       </w:pPr>
       <w:r>
@@ -6743,7 +6258,6 @@
           <w:highlight w:val="yellow"/>
           <w:u w:val="single"/>
         </w:rPr>
-        <w:lastRenderedPageBreak/>
         <w:t>Literatür İncelemesi:</w:t>
       </w:r>
       <w:r>

</xml_diff>